<commit_message>
Specifikáció újrafogalmazása, UC-k definiálása és UC diagram elkészítése
</commit_message>
<xml_diff>
--- a/Dokumentacio/specifikacio.docx
+++ b/Dokumentacio/specifikacio.docx
@@ -15,7 +15,7 @@
           <w:sz w:val="24"/>
           <w:szCs w:val="24"/>
         </w:rPr>
-        <w:t>Online chat felület / személyes közösségi platform</w:t>
+        <w:t>Pannon Egyetem tantárgyfórum</w:t>
       </w:r>
     </w:p>
     <w:p>
@@ -35,7 +35,7 @@
           <w:sz w:val="20"/>
           <w:szCs w:val="20"/>
         </w:rPr>
-        <w:t xml:space="preserve">A feladat egy olyan közösségi platform létrehozása, ami kizárólag a személyes ismerősökre korlátozódik. A motiváció az, hogy valóban összehozzuk az embereket és megkönnyítsük a kapcsolattartást online chat </w:t>
+        <w:t xml:space="preserve">A feladat egy olyan szoftver létrehozása, ami lehetővé teszi a hallgatók számára, hogy az általuk felvett tárgyakhoz plusz </w:t>
       </w:r>
       <w:proofErr w:type="gramStart"/>
       <w:r>
@@ -43,7 +43,7 @@
           <w:sz w:val="20"/>
           <w:szCs w:val="20"/>
         </w:rPr>
-        <w:t>funkción</w:t>
+        <w:t>információhoz</w:t>
       </w:r>
       <w:proofErr w:type="gramEnd"/>
       <w:r>
@@ -51,63 +51,261 @@
           <w:sz w:val="20"/>
           <w:szCs w:val="20"/>
         </w:rPr>
-        <w:t>, és személyes üzeneteken keresztül, amit kizárólag csak az ismerősök láthatnak.</w:t>
-      </w:r>
-      <w:r>
-        <w:rPr>
-          <w:sz w:val="20"/>
-          <w:szCs w:val="20"/>
-        </w:rPr>
-        <w:t xml:space="preserve"> A célközösség azok az emberek, akiknek elegük van a legnépszerűbb közösségi média túlzsúfoltságából és mindenféle számu</w:t>
+        <w:t xml:space="preserve"> jussanak, az egyes tárgyakhoz tartozó fórumokon keresztül</w:t>
+      </w:r>
+      <w:r>
+        <w:rPr>
+          <w:sz w:val="20"/>
+          <w:szCs w:val="20"/>
+        </w:rPr>
+        <w:t xml:space="preserve">. A hallgatók az adott tárgyal kapcsolatos </w:t>
+      </w:r>
+      <w:proofErr w:type="gramStart"/>
+      <w:r>
+        <w:rPr>
+          <w:sz w:val="20"/>
+          <w:szCs w:val="20"/>
+        </w:rPr>
+        <w:t>információjukat</w:t>
+      </w:r>
+      <w:proofErr w:type="gramEnd"/>
+      <w:r>
+        <w:rPr>
+          <w:sz w:val="20"/>
+          <w:szCs w:val="20"/>
+        </w:rPr>
+        <w:t>/információ igényüket strukturált formában oszthatják meg a többi, ugyan azon tárgyat hallgató társaikkal, akiknek lehetőségük van kommentálni</w:t>
+      </w:r>
+      <w:r>
+        <w:rPr>
+          <w:sz w:val="20"/>
+          <w:szCs w:val="20"/>
+        </w:rPr>
+        <w:t xml:space="preserve"> az adott bejegyzést. </w:t>
+      </w:r>
+      <w:r>
+        <w:rPr>
+          <w:sz w:val="20"/>
+          <w:szCs w:val="20"/>
+        </w:rPr>
+        <w:t>Ezen bej</w:t>
+      </w:r>
+      <w:r>
+        <w:rPr>
+          <w:sz w:val="20"/>
+          <w:szCs w:val="20"/>
+        </w:rPr>
+        <w:t xml:space="preserve">egyzések tartalmazhatnak képet, </w:t>
+      </w:r>
+      <w:proofErr w:type="gramStart"/>
+      <w:r>
+        <w:rPr>
+          <w:sz w:val="20"/>
+          <w:szCs w:val="20"/>
+        </w:rPr>
+        <w:t>fájl</w:t>
+      </w:r>
+      <w:proofErr w:type="gramEnd"/>
+      <w:r>
+        <w:rPr>
+          <w:sz w:val="20"/>
+          <w:szCs w:val="20"/>
+        </w:rPr>
+        <w:t xml:space="preserve"> csatolmányt</w:t>
+      </w:r>
+      <w:r>
+        <w:rPr>
+          <w:sz w:val="20"/>
+          <w:szCs w:val="20"/>
+        </w:rPr>
+        <w:t>,</w:t>
+      </w:r>
+      <w:r>
+        <w:rPr>
+          <w:sz w:val="20"/>
+          <w:szCs w:val="20"/>
+        </w:rPr>
+        <w:t xml:space="preserve"> a bejegyzés tárgyán és szövegén kívül. </w:t>
+      </w:r>
+      <w:r>
+        <w:rPr>
+          <w:sz w:val="20"/>
+          <w:szCs w:val="20"/>
+        </w:rPr>
+        <w:t xml:space="preserve">A hallgatóknak megjelenítésre kerül az általuk látogatott </w:t>
+      </w:r>
+      <w:proofErr w:type="gramStart"/>
+      <w:r>
+        <w:rPr>
+          <w:sz w:val="20"/>
+          <w:szCs w:val="20"/>
+        </w:rPr>
+        <w:t>kurzusok</w:t>
+      </w:r>
+      <w:proofErr w:type="gramEnd"/>
+      <w:r>
+        <w:rPr>
+          <w:sz w:val="20"/>
+          <w:szCs w:val="20"/>
+        </w:rPr>
+        <w:t xml:space="preserve"> fórumai, illet a korábbi félévekben felvett tárgyaké is. Továbbá lehetőségük van a további létező tantárgyfórumok közötti böngészésre és az azokhoz való csatlakozáshoz is, ha például egy jövőben felvenni kívánt tárgyal kapcsolatos kérdés merülne fel.</w:t>
+      </w:r>
+      <w:r>
+        <w:rPr>
+          <w:sz w:val="20"/>
+          <w:szCs w:val="20"/>
+        </w:rPr>
+        <w:t xml:space="preserve"> Nem szalonképes bejegyzések, kommentárok eltávolításra kerülnek az </w:t>
+      </w:r>
+      <w:proofErr w:type="gramStart"/>
+      <w:r>
+        <w:rPr>
+          <w:sz w:val="20"/>
+          <w:szCs w:val="20"/>
+        </w:rPr>
+        <w:t>adminisztrátor</w:t>
+      </w:r>
+      <w:proofErr w:type="gramEnd"/>
+      <w:r>
+        <w:rPr>
+          <w:sz w:val="20"/>
+          <w:szCs w:val="20"/>
+        </w:rPr>
+        <w:t xml:space="preserve"> által, amennyiben jelentik az adott bejegyzést/hozzászólást.</w:t>
+      </w:r>
+      <w:r>
+        <w:rPr>
+          <w:sz w:val="20"/>
+          <w:szCs w:val="20"/>
+        </w:rPr>
+        <w:t xml:space="preserve"> A</w:t>
+      </w:r>
+      <w:r>
+        <w:rPr>
+          <w:sz w:val="20"/>
+          <w:szCs w:val="20"/>
+        </w:rPr>
+        <w:t xml:space="preserve"> program használható kizárólag </w:t>
+      </w:r>
+      <w:proofErr w:type="spellStart"/>
+      <w:r>
+        <w:rPr>
+          <w:sz w:val="20"/>
+          <w:szCs w:val="20"/>
+        </w:rPr>
+        <w:t>Neptun</w:t>
+      </w:r>
+      <w:proofErr w:type="spellEnd"/>
+      <w:r>
+        <w:rPr>
+          <w:sz w:val="20"/>
+          <w:szCs w:val="20"/>
+        </w:rPr>
+        <w:t xml:space="preserve"> </w:t>
+      </w:r>
+      <w:proofErr w:type="spellStart"/>
+      <w:r>
+        <w:rPr>
+          <w:sz w:val="20"/>
+          <w:szCs w:val="20"/>
+        </w:rPr>
+        <w:t>authentikáció</w:t>
+      </w:r>
+      <w:proofErr w:type="spellEnd"/>
+      <w:r>
+        <w:rPr>
+          <w:sz w:val="20"/>
+          <w:szCs w:val="20"/>
+        </w:rPr>
+        <w:t xml:space="preserve"> </w:t>
+      </w:r>
+      <w:r>
+        <w:rPr>
+          <w:sz w:val="20"/>
+          <w:szCs w:val="20"/>
+        </w:rPr>
+        <w:t xml:space="preserve">megadásával, illetve igény szerint készíthető felhasználói fiók is, ami plusz </w:t>
+      </w:r>
+      <w:proofErr w:type="gramStart"/>
+      <w:r>
+        <w:rPr>
+          <w:sz w:val="20"/>
+          <w:szCs w:val="20"/>
+        </w:rPr>
+        <w:t>funkciók</w:t>
+      </w:r>
+      <w:proofErr w:type="gramEnd"/>
+      <w:r>
+        <w:rPr>
+          <w:sz w:val="20"/>
+          <w:szCs w:val="20"/>
+        </w:rPr>
+        <w:t xml:space="preserve"> hozzáféréséhez szükséges, mivel a </w:t>
+      </w:r>
+      <w:proofErr w:type="spellStart"/>
+      <w:r>
+        <w:rPr>
+          <w:sz w:val="20"/>
+          <w:szCs w:val="20"/>
+        </w:rPr>
+        <w:t>Neptun</w:t>
+      </w:r>
+      <w:proofErr w:type="spellEnd"/>
+      <w:r>
+        <w:rPr>
+          <w:sz w:val="20"/>
+          <w:szCs w:val="20"/>
+        </w:rPr>
+        <w:t xml:space="preserve"> belépési adatokat nem tároljuk. Ilyen az új tantárgy felvétele </w:t>
+      </w:r>
+      <w:proofErr w:type="gramStart"/>
+      <w:r>
+        <w:rPr>
+          <w:sz w:val="20"/>
+          <w:szCs w:val="20"/>
+        </w:rPr>
+        <w:t>funkció</w:t>
+      </w:r>
+      <w:proofErr w:type="gramEnd"/>
+      <w:r>
+        <w:rPr>
+          <w:sz w:val="20"/>
+          <w:szCs w:val="20"/>
+        </w:rPr>
+        <w:t xml:space="preserve">, ami rögzül az adott fiókhoz és mindig elérhető keresés nélkül, illetve értesítés állítható be a kívánt fórumokhoz, az új bejegyzésekről, </w:t>
+      </w:r>
+      <w:r>
+        <w:rPr>
+          <w:sz w:val="20"/>
+          <w:szCs w:val="20"/>
+        </w:rPr>
+        <w:t xml:space="preserve">illetve </w:t>
+      </w:r>
+      <w:r>
+        <w:rPr>
+          <w:sz w:val="20"/>
+          <w:szCs w:val="20"/>
+        </w:rPr>
+        <w:t>saját bejegyzéshez történt hozzászólás esetén.</w:t>
+      </w:r>
+      <w:r>
+        <w:rPr>
+          <w:sz w:val="20"/>
+          <w:szCs w:val="20"/>
+        </w:rPr>
+        <w:t xml:space="preserve"> Ezen szoftver fejlesztésének célja a hallgatóság tanulmányi előmenetelének segítése.</w:t>
+      </w:r>
+    </w:p>
+    <w:p>
+      <w:r>
+        <w:t xml:space="preserve">A szoftver főbb </w:t>
+      </w:r>
+      <w:proofErr w:type="gramStart"/>
+      <w:r>
+        <w:t>funkciói</w:t>
       </w:r>
       <w:bookmarkStart w:id="0" w:name="_GoBack"/>
       <w:bookmarkEnd w:id="0"/>
-      <w:r>
-        <w:rPr>
-          <w:sz w:val="20"/>
-          <w:szCs w:val="20"/>
-        </w:rPr>
-        <w:t xml:space="preserve">kra érdektelen </w:t>
-      </w:r>
-      <w:proofErr w:type="gramStart"/>
-      <w:r>
-        <w:rPr>
-          <w:sz w:val="20"/>
-          <w:szCs w:val="20"/>
-        </w:rPr>
-        <w:t>információ</w:t>
-      </w:r>
-      <w:proofErr w:type="gramEnd"/>
-      <w:r>
-        <w:rPr>
-          <w:sz w:val="20"/>
-          <w:szCs w:val="20"/>
-        </w:rPr>
-        <w:t xml:space="preserve"> kigyomlálásából. </w:t>
-      </w:r>
-      <w:r>
-        <w:rPr>
-          <w:sz w:val="20"/>
-          <w:szCs w:val="20"/>
-        </w:rPr>
-        <w:t>A cél egy olyan egyszerűen használható, böngészőn keresztül elérhető felület létrehozása, ami minden korosztály számára megkönnyíti az online közösségi életet.</w:t>
-      </w:r>
-      <w:r>
-        <w:rPr>
-          <w:sz w:val="20"/>
-          <w:szCs w:val="20"/>
-        </w:rPr>
-        <w:t xml:space="preserve"> </w:t>
-      </w:r>
-    </w:p>
-    <w:p>
-      <w:r>
-        <w:t xml:space="preserve">A szoftver főbb </w:t>
-      </w:r>
-      <w:proofErr w:type="gramStart"/>
-      <w:r>
-        <w:t>funkciói</w:t>
-      </w:r>
       <w:proofErr w:type="gramEnd"/>
     </w:p>
     <w:p>
@@ -127,7 +325,7 @@
           <w:sz w:val="20"/>
           <w:szCs w:val="20"/>
         </w:rPr>
-        <w:t>Szöveges üzenetek küldése és fogadása egy chatablakban két fél között</w:t>
+        <w:t>Tantárgyakkal kapcsolatos fórumbejegyzések írása</w:t>
       </w:r>
     </w:p>
     <w:p>
@@ -147,7 +345,7 @@
           <w:sz w:val="20"/>
           <w:szCs w:val="20"/>
         </w:rPr>
-        <w:t>Csoportos beszélgetés létrehozása</w:t>
+        <w:t>Keresés az adott tantárgyakhoz tartozó fórumok között</w:t>
       </w:r>
     </w:p>
     <w:p>
@@ -167,7 +365,14 @@
           <w:sz w:val="20"/>
           <w:szCs w:val="20"/>
         </w:rPr>
-        <w:t>Offline üzenetküldés</w:t>
+        <w:t>Egy adott tantárgyhoz tartozó fórumon belüli bejegyzések között</w:t>
+      </w:r>
+      <w:r>
+        <w:rPr>
+          <w:sz w:val="20"/>
+          <w:szCs w:val="20"/>
+        </w:rPr>
+        <w:t xml:space="preserve"> keresés</w:t>
       </w:r>
     </w:p>
     <w:p>
@@ -182,21 +387,12 @@
           <w:szCs w:val="20"/>
         </w:rPr>
       </w:pPr>
-      <w:proofErr w:type="gramStart"/>
-      <w:r>
-        <w:rPr>
-          <w:sz w:val="20"/>
-          <w:szCs w:val="20"/>
-        </w:rPr>
-        <w:t>Fájl</w:t>
-      </w:r>
-      <w:proofErr w:type="gramEnd"/>
-      <w:r>
-        <w:rPr>
-          <w:sz w:val="20"/>
-          <w:szCs w:val="20"/>
-        </w:rPr>
-        <w:t xml:space="preserve"> megosztás</w:t>
+      <w:r>
+        <w:rPr>
+          <w:sz w:val="20"/>
+          <w:szCs w:val="20"/>
+        </w:rPr>
+        <w:t>Egy adott tantárgyhoz tartozó fórumhoz értesítés beállítása</w:t>
       </w:r>
     </w:p>
     <w:p>
@@ -211,181 +407,12 @@
           <w:szCs w:val="20"/>
         </w:rPr>
       </w:pPr>
-      <w:proofErr w:type="gramStart"/>
-      <w:r>
-        <w:rPr>
-          <w:sz w:val="20"/>
-          <w:szCs w:val="20"/>
-        </w:rPr>
-        <w:t>Profil</w:t>
-      </w:r>
-      <w:proofErr w:type="gramEnd"/>
-      <w:r>
-        <w:rPr>
-          <w:sz w:val="20"/>
-          <w:szCs w:val="20"/>
-        </w:rPr>
-        <w:t xml:space="preserve"> létrehozása, fenntartása, módosítása</w:t>
-      </w:r>
-      <w:r>
-        <w:rPr>
-          <w:sz w:val="20"/>
-          <w:szCs w:val="20"/>
-        </w:rPr>
-        <w:t>, profilkép beállítás</w:t>
-      </w:r>
-    </w:p>
-    <w:p>
-      <w:pPr>
-        <w:pStyle w:val="Listaszerbekezds"/>
-        <w:numPr>
-          <w:ilvl w:val="0"/>
-          <w:numId w:val="1"/>
-        </w:numPr>
-        <w:rPr>
-          <w:sz w:val="20"/>
-          <w:szCs w:val="20"/>
-        </w:rPr>
-      </w:pPr>
-      <w:r>
-        <w:rPr>
-          <w:sz w:val="20"/>
-          <w:szCs w:val="20"/>
-        </w:rPr>
-        <w:t xml:space="preserve">Személyes idővonal, ahol </w:t>
-      </w:r>
-      <w:r>
-        <w:rPr>
-          <w:sz w:val="20"/>
-          <w:szCs w:val="20"/>
-        </w:rPr>
-        <w:t>olyan üzeneteket, személyes híreket oszthat meg a felhasználó, ami minden ismerőse számára látható</w:t>
-      </w:r>
-    </w:p>
-    <w:p>
-      <w:pPr>
-        <w:pStyle w:val="Listaszerbekezds"/>
-        <w:numPr>
-          <w:ilvl w:val="0"/>
-          <w:numId w:val="1"/>
-        </w:numPr>
-        <w:rPr>
-          <w:sz w:val="20"/>
-          <w:szCs w:val="20"/>
-        </w:rPr>
-      </w:pPr>
-      <w:r>
-        <w:rPr>
-          <w:sz w:val="20"/>
-          <w:szCs w:val="20"/>
-        </w:rPr>
-        <w:t>Beszélgetések naplózása</w:t>
-      </w:r>
-    </w:p>
-    <w:p>
-      <w:pPr>
-        <w:pStyle w:val="Listaszerbekezds"/>
-        <w:numPr>
-          <w:ilvl w:val="0"/>
-          <w:numId w:val="1"/>
-        </w:numPr>
-        <w:rPr>
-          <w:sz w:val="20"/>
-          <w:szCs w:val="20"/>
-        </w:rPr>
-      </w:pPr>
-      <w:r>
-        <w:rPr>
-          <w:sz w:val="20"/>
-          <w:szCs w:val="20"/>
-        </w:rPr>
-        <w:t xml:space="preserve">A beírt </w:t>
-      </w:r>
-      <w:proofErr w:type="gramStart"/>
-      <w:r>
-        <w:rPr>
-          <w:sz w:val="20"/>
-          <w:szCs w:val="20"/>
-        </w:rPr>
-        <w:t>karakterek</w:t>
-      </w:r>
-      <w:proofErr w:type="gramEnd"/>
-      <w:r>
-        <w:rPr>
-          <w:sz w:val="20"/>
-          <w:szCs w:val="20"/>
-        </w:rPr>
-        <w:t xml:space="preserve"> alapján szó kiegészítésre javaslat</w:t>
-      </w:r>
-    </w:p>
-    <w:p>
-      <w:pPr>
-        <w:pStyle w:val="Listaszerbekezds"/>
-        <w:numPr>
-          <w:ilvl w:val="0"/>
-          <w:numId w:val="1"/>
-        </w:numPr>
-        <w:rPr>
-          <w:sz w:val="20"/>
-          <w:szCs w:val="20"/>
-        </w:rPr>
-      </w:pPr>
-      <w:r>
-        <w:rPr>
-          <w:sz w:val="20"/>
-          <w:szCs w:val="20"/>
-        </w:rPr>
-        <w:t>A beírt szavak alapján javaslat a következő szóra</w:t>
-      </w:r>
-    </w:p>
-    <w:p>
-      <w:pPr>
-        <w:pStyle w:val="Listaszerbekezds"/>
-        <w:numPr>
-          <w:ilvl w:val="0"/>
-          <w:numId w:val="1"/>
-        </w:numPr>
-        <w:rPr>
-          <w:sz w:val="20"/>
-          <w:szCs w:val="20"/>
-        </w:rPr>
-      </w:pPr>
-      <w:proofErr w:type="spellStart"/>
-      <w:r>
-        <w:rPr>
-          <w:sz w:val="20"/>
-          <w:szCs w:val="20"/>
-        </w:rPr>
-        <w:t>Push</w:t>
-      </w:r>
-      <w:proofErr w:type="spellEnd"/>
-      <w:r>
-        <w:rPr>
-          <w:sz w:val="20"/>
-          <w:szCs w:val="20"/>
-        </w:rPr>
-        <w:t xml:space="preserve"> értesítés</w:t>
-      </w:r>
-      <w:r>
-        <w:rPr>
-          <w:sz w:val="20"/>
-          <w:szCs w:val="20"/>
-        </w:rPr>
-        <w:t xml:space="preserve"> küldése</w:t>
-      </w:r>
-      <w:r>
-        <w:rPr>
-          <w:sz w:val="20"/>
-          <w:szCs w:val="20"/>
-        </w:rPr>
-        <w:t xml:space="preserve"> </w:t>
-      </w:r>
-      <w:r>
-        <w:rPr>
-          <w:sz w:val="20"/>
-          <w:szCs w:val="20"/>
-        </w:rPr>
-        <w:t>a beérkező üzenetekről</w:t>
+      <w:r>
+        <w:rPr>
+          <w:sz w:val="20"/>
+          <w:szCs w:val="20"/>
+        </w:rPr>
+        <w:t>Új tantárgy felvétele</w:t>
       </w:r>
     </w:p>
     <w:p>
@@ -446,7 +473,7 @@
           <w:sz w:val="20"/>
           <w:szCs w:val="20"/>
         </w:rPr>
-        <w:t>Természetes személyek</w:t>
+        <w:t>A Pannon Egyetem hallgatói</w:t>
       </w:r>
     </w:p>
     <w:p>
@@ -657,7 +684,7 @@
           <w:sz w:val="20"/>
           <w:szCs w:val="20"/>
         </w:rPr>
-        <w:t>Numpy</w:t>
+        <w:t>Selenium</w:t>
       </w:r>
       <w:proofErr w:type="spellEnd"/>
     </w:p>
@@ -673,37 +700,13 @@
           <w:szCs w:val="20"/>
         </w:rPr>
       </w:pPr>
-      <w:proofErr w:type="spellStart"/>
-      <w:r>
-        <w:rPr>
-          <w:sz w:val="20"/>
-          <w:szCs w:val="20"/>
-        </w:rPr>
-        <w:t>Tensorflow</w:t>
-      </w:r>
-      <w:proofErr w:type="spellEnd"/>
-    </w:p>
-    <w:p>
-      <w:pPr>
-        <w:pStyle w:val="Listaszerbekezds"/>
-        <w:numPr>
-          <w:ilvl w:val="0"/>
-          <w:numId w:val="6"/>
-        </w:numPr>
-        <w:rPr>
-          <w:sz w:val="20"/>
-          <w:szCs w:val="20"/>
-        </w:rPr>
-      </w:pPr>
-      <w:proofErr w:type="spellStart"/>
-      <w:r>
-        <w:rPr>
-          <w:sz w:val="20"/>
-          <w:szCs w:val="20"/>
-        </w:rPr>
-        <w:t>Tensorflow.keras</w:t>
-      </w:r>
-      <w:proofErr w:type="spellEnd"/>
+      <w:r>
+        <w:rPr>
+          <w:sz w:val="20"/>
+          <w:szCs w:val="20"/>
+        </w:rPr>
+        <w:t>JSON</w:t>
+      </w:r>
     </w:p>
     <w:sectPr>
       <w:pgSz w:w="11906" w:h="16838"/>

</xml_diff>